<commit_message>
add array and poj solution
</commit_message>
<xml_diff>
--- a/1-编程语言/1-C&C++/C&C++笔记.docx
+++ b/1-编程语言/1-C&C++/C&C++笔记.docx
@@ -26,9 +26,6 @@
           <w:ilvl w:val="0"/>
           <w:numId w:val="1"/>
         </w:numPr>
-        <w:rPr>
-          <w:rFonts w:hint="eastAsia"/>
-        </w:rPr>
       </w:pPr>
       <w:hyperlink r:id="rId8" w:history="1">
         <w:r>
@@ -36,103 +33,116 @@
             <w:rStyle w:val="a3"/>
             <w:rFonts w:hint="eastAsia"/>
           </w:rPr>
-          <w:t>i</w:t>
+          <w:t>inline</w:t>
+        </w:r>
+      </w:hyperlink>
+    </w:p>
+    <w:p>
+      <w:pPr>
+        <w:pStyle w:val="1"/>
+        <w:numPr>
+          <w:ilvl w:val="0"/>
+          <w:numId w:val="1"/>
+        </w:numPr>
+      </w:pPr>
+      <w:hyperlink r:id="rId9" w:history="1">
+        <w:r>
+          <w:rPr>
+            <w:rStyle w:val="a3"/>
+            <w:rFonts w:hint="eastAsia"/>
+          </w:rPr>
+          <w:t>define</w:t>
+        </w:r>
+      </w:hyperlink>
+    </w:p>
+    <w:bookmarkStart w:id="0" w:name="OLE_LINK52"/>
+    <w:bookmarkStart w:id="1" w:name="OLE_LINK53"/>
+    <w:p>
+      <w:pPr>
+        <w:pStyle w:val="1"/>
+        <w:numPr>
+          <w:ilvl w:val="0"/>
+          <w:numId w:val="1"/>
+        </w:numPr>
+      </w:pPr>
+      <w:r>
+        <w:fldChar w:fldCharType="begin"/>
+      </w:r>
+      <w:r>
+        <w:instrText xml:space="preserve"> HYPERLINK "3-PIMPL/PIMPL.docx" </w:instrText>
+      </w:r>
+      <w:r>
+        <w:fldChar w:fldCharType="separate"/>
+      </w:r>
+      <w:r>
+        <w:rPr>
+          <w:rStyle w:val="a3"/>
+          <w:rFonts w:hint="eastAsia"/>
+        </w:rPr>
+        <w:t>PIMPL</w:t>
+      </w:r>
+      <w:r>
+        <w:rPr>
+          <w:rStyle w:val="a3"/>
+        </w:rPr>
+        <w:fldChar w:fldCharType="end"/>
+      </w:r>
+    </w:p>
+    <w:bookmarkEnd w:id="0"/>
+    <w:bookmarkEnd w:id="1"/>
+    <w:p>
+      <w:pPr>
+        <w:rPr>
+          <w:rFonts w:hint="eastAsia"/>
+        </w:rPr>
+      </w:pPr>
+      <w:r>
+        <w:rPr>
+          <w:rFonts w:hint="eastAsia"/>
+        </w:rPr>
+        <w:t>将文件间的编译依存关系降至最低</w:t>
+      </w:r>
+    </w:p>
+    <w:p>
+      <w:pPr>
+        <w:pStyle w:val="1"/>
+        <w:numPr>
+          <w:ilvl w:val="0"/>
+          <w:numId w:val="1"/>
+        </w:numPr>
+      </w:pPr>
+      <w:hyperlink r:id="rId10" w:history="1">
+        <w:r>
+          <w:rPr>
+            <w:rStyle w:val="a3"/>
+            <w:rFonts w:hint="eastAsia"/>
+          </w:rPr>
+          <w:t>内存大</w:t>
         </w:r>
         <w:r>
           <w:rPr>
             <w:rStyle w:val="a3"/>
             <w:rFonts w:hint="eastAsia"/>
           </w:rPr>
-          <w:t>n</w:t>
-        </w:r>
-        <w:r>
-          <w:rPr>
-            <w:rStyle w:val="a3"/>
-            <w:rFonts w:hint="eastAsia"/>
-          </w:rPr>
-          <w:t>line</w:t>
+          <w:t>小</w:t>
         </w:r>
       </w:hyperlink>
     </w:p>
     <w:p>
-      <w:pPr>
-        <w:pStyle w:val="1"/>
-        <w:numPr>
-          <w:ilvl w:val="0"/>
-          <w:numId w:val="1"/>
-        </w:numPr>
+      <w:r>
         <w:rPr>
           <w:rFonts w:hint="eastAsia"/>
         </w:rPr>
-      </w:pPr>
-      <w:hyperlink r:id="rId9" w:history="1">
-        <w:r>
-          <w:rPr>
-            <w:rStyle w:val="a3"/>
-            <w:rFonts w:hint="eastAsia"/>
-          </w:rPr>
-          <w:t>defin</w:t>
-        </w:r>
-        <w:r>
-          <w:rPr>
-            <w:rStyle w:val="a3"/>
-            <w:rFonts w:hint="eastAsia"/>
-          </w:rPr>
-          <w:t>e</w:t>
-        </w:r>
-      </w:hyperlink>
-    </w:p>
-    <w:p>
-      <w:pPr>
-        <w:pStyle w:val="1"/>
-        <w:numPr>
-          <w:ilvl w:val="0"/>
-          <w:numId w:val="1"/>
-        </w:numPr>
+        <w:t>C++</w:t>
+      </w:r>
+      <w:r>
         <w:rPr>
           <w:rFonts w:hint="eastAsia"/>
         </w:rPr>
-      </w:pPr>
-      <w:hyperlink r:id="rId10" w:history="1">
-        <w:r>
-          <w:rPr>
-            <w:rStyle w:val="a3"/>
-            <w:rFonts w:hint="eastAsia"/>
-          </w:rPr>
-          <w:t>PI</w:t>
-        </w:r>
-        <w:r>
-          <w:rPr>
-            <w:rStyle w:val="a3"/>
-            <w:rFonts w:hint="eastAsia"/>
-          </w:rPr>
-          <w:t>M</w:t>
-        </w:r>
-        <w:bookmarkStart w:id="0" w:name="_GoBack"/>
-        <w:r>
-          <w:rPr>
-            <w:rStyle w:val="a3"/>
-            <w:rFonts w:hint="eastAsia"/>
-          </w:rPr>
-          <w:t>P</w:t>
-        </w:r>
-        <w:bookmarkEnd w:id="0"/>
-        <w:r>
-          <w:rPr>
-            <w:rStyle w:val="a3"/>
-            <w:rFonts w:hint="eastAsia"/>
-          </w:rPr>
-          <w:t>L</w:t>
-        </w:r>
-      </w:hyperlink>
-    </w:p>
-    <w:p>
-      <w:r>
-        <w:rPr>
-          <w:rFonts w:hint="eastAsia"/>
-        </w:rPr>
-        <w:t>将文件间的编译依存关系降至最低</w:t>
-      </w:r>
+        <w:t>中能使用的内存是多少？</w:t>
+      </w:r>
+      <w:bookmarkStart w:id="2" w:name="_GoBack"/>
+      <w:bookmarkEnd w:id="2"/>
     </w:p>
     <w:sectPr>
       <w:pgSz w:w="11906" w:h="16838"/>

</xml_diff>